<commit_message>
Fix Typo on v1.1
</commit_message>
<xml_diff>
--- a/FacilitatorsCatechism_v1.1.docx
+++ b/FacilitatorsCatechism_v1.1.docx
@@ -16,7 +16,7 @@
       </w:pPr>
       <w:r>
         <w:pict w14:anchorId="7C0F6F94">
-          <v:rect id="_x0000_i1028" style="width:0;height:1.5pt" o:hralign="center" o:hrstd="t" o:hr="t" fillcolor="#a0a0a0" stroked="f"/>
+          <v:rect id="_x0000_i1025" style="width:0;height:1.5pt" o:hralign="center" o:hrstd="t" o:hr="t" fillcolor="#a0a0a0" stroked="f"/>
         </w:pict>
       </w:r>
     </w:p>
@@ -460,7 +460,7 @@
     <w:p>
       <w:r>
         <w:pict w14:anchorId="4118270F">
-          <v:rect id="_x0000_i1027" style="width:0;height:1.5pt" o:hralign="center" o:hrstd="t" o:hr="t" fillcolor="#a0a0a0" stroked="f"/>
+          <v:rect id="_x0000_i1026" style="width:0;height:1.5pt" o:hralign="center" o:hrstd="t" o:hr="t" fillcolor="#a0a0a0" stroked="f"/>
         </w:pict>
       </w:r>
     </w:p>
@@ -764,15 +764,7 @@
       </mc:AlternateContent>
     </w:r>
     <w:r>
-      <w:t>[AC-</w:t>
-    </w:r>
-    <w:proofErr w:type="spellStart"/>
-    <w:r>
-      <w:t>FoS</w:t>
-    </w:r>
-    <w:proofErr w:type="spellEnd"/>
-    <w:r>
-      <w:t>]</w:t>
+      <w:t>[PROJECT CALLSIGN]</w:t>
     </w:r>
   </w:p>
 </w:hdr>

</xml_diff>